<commit_message>
Dan Seven lore added, Shadow lor modified
</commit_message>
<xml_diff>
--- a/Shadow_Character_enemy/Shadow_lore.docx
+++ b/Shadow_Character_enemy/Shadow_lore.docx
@@ -173,7 +173,19 @@
         <w:rPr>
           <w:lang w:val="ru-RU"/>
         </w:rPr>
-        <w:t xml:space="preserve"> кому было поручено о ней заботиться </w:t>
+        <w:t xml:space="preserve"> кому было поручено о ней </w:t>
+      </w:r>
+      <w:r>
+        <w:rPr>
+          <w:lang w:val="ru-RU"/>
+        </w:rPr>
+        <w:t>заботиться,</w:t>
+      </w:r>
+      <w:r>
+        <w:rPr>
+          <w:lang w:val="ru-RU"/>
+        </w:rPr>
+        <w:t xml:space="preserve"> </w:t>
       </w:r>
       <w:r>
         <w:rPr>
@@ -181,71 +193,522 @@
         </w:rPr>
         <w:t xml:space="preserve">раз за разом </w:t>
       </w:r>
+      <w:r>
+        <w:rPr>
+          <w:lang w:val="ru-RU"/>
+        </w:rPr>
+        <w:t>доказывали,</w:t>
+      </w:r>
+      <w:r>
+        <w:rPr>
+          <w:lang w:val="ru-RU"/>
+        </w:rPr>
+        <w:t xml:space="preserve"> что помощи просить не у кого. </w:t>
+      </w:r>
+    </w:p>
+    <w:p>
+      <w:pPr>
+        <w:rPr>
+          <w:lang w:val="ru-RU"/>
+        </w:rPr>
+      </w:pPr>
+      <w:r>
+        <w:rPr>
+          <w:lang w:val="ru-RU"/>
+        </w:rPr>
+        <w:t xml:space="preserve">Неудивительно что увлечения её были так же нестандартны, как и судьба. С раннего возраста учителя замечали в ней жестокость, а профессора нездоровую конкуренцию, которая позволяла ей идти по головам там, где другие в лучшем случае </w:t>
+      </w:r>
+      <w:r>
+        <w:rPr>
+          <w:lang w:val="ru-RU"/>
+        </w:rPr>
+        <w:t>тащились,</w:t>
+      </w:r>
+      <w:r>
+        <w:rPr>
+          <w:lang w:val="ru-RU"/>
+        </w:rPr>
+        <w:t xml:space="preserve"> взявшись за руки, сбившись в маленькие группы чтобы написать проект и на десятую часть недостойный того что она могла сделать в одиночку. </w:t>
+      </w:r>
+    </w:p>
+    <w:p>
+      <w:pPr>
+        <w:rPr>
+          <w:lang w:val="ru-RU"/>
+        </w:rPr>
+      </w:pPr>
+      <w:r>
+        <w:rPr>
+          <w:lang w:val="ru-RU"/>
+        </w:rPr>
+        <w:t xml:space="preserve">Казалось, что саморазвитие это всё в чем она видела смысл. Люди, по её мнению, себя не окупали если не работали за деньги в её личных целях. Любое своё свободное время она проводила, внезапно, на стрельбище. </w:t>
+      </w:r>
+      <w:r>
+        <w:rPr>
+          <w:lang w:val="ru-RU"/>
+        </w:rPr>
+        <w:t>Казалось бы,</w:t>
+      </w:r>
+      <w:r>
+        <w:rPr>
+          <w:lang w:val="ru-RU"/>
+        </w:rPr>
+        <w:t xml:space="preserve"> </w:t>
+      </w:r>
+      <w:r>
+        <w:rPr>
+          <w:lang w:val="ru-RU"/>
+        </w:rPr>
+        <w:t>увлечение,</w:t>
+      </w:r>
+      <w:r>
+        <w:rPr>
+          <w:lang w:val="ru-RU"/>
+        </w:rPr>
+        <w:t xml:space="preserve"> которое по статистике приписывается </w:t>
+      </w:r>
       <w:proofErr w:type="gramStart"/>
       <w:r>
         <w:rPr>
           <w:lang w:val="ru-RU"/>
         </w:rPr>
-        <w:t>доказывали</w:t>
+        <w:t>исключительно</w:t>
       </w:r>
       <w:proofErr w:type="gramEnd"/>
       <w:r>
         <w:rPr>
           <w:lang w:val="ru-RU"/>
         </w:rPr>
-        <w:t xml:space="preserve"> что помощи просить не у кого. </w:t>
-      </w:r>
-    </w:p>
-    <w:p>
-      <w:pPr>
-        <w:rPr>
-          <w:lang w:val="ru-RU"/>
-        </w:rPr>
-      </w:pPr>
-      <w:r>
-        <w:rPr>
-          <w:lang w:val="ru-RU"/>
-        </w:rPr>
-        <w:t xml:space="preserve">Неудивительно что увлечения её были так же нестандартны, как и судьба. С раннего возраста учителя замечали в ней жестокость, а профессора нездоровую конкуренцию, которая позволяла ей идти по головам там, где другие в лучшем случае </w:t>
-      </w:r>
-      <w:r>
-        <w:rPr>
-          <w:lang w:val="ru-RU"/>
-        </w:rPr>
-        <w:t>тащились,</w:t>
-      </w:r>
-      <w:r>
-        <w:rPr>
-          <w:lang w:val="ru-RU"/>
-        </w:rPr>
-        <w:t xml:space="preserve"> взявшись за руки, сбившись в маленькие группы чтобы написать проект и на десятую часть недостойный того что она могла сделать в одиночку. </w:t>
-      </w:r>
-    </w:p>
-    <w:p>
-      <w:pPr>
-        <w:rPr>
-          <w:lang w:val="ru-RU"/>
-        </w:rPr>
-      </w:pPr>
-      <w:r>
-        <w:rPr>
-          <w:lang w:val="ru-RU"/>
-        </w:rPr>
-        <w:t xml:space="preserve">Казалось, что саморазвитие это всё в чем она видела смысл. Люди, по её мнению, себя не окупали если не работали за деньги в её личных целях. Любое своё свободное время она проводила, внезапно, на стрельбище. </w:t>
+        <w:t xml:space="preserve"> одному гендеру внезапно нашло отклик в сердце изолированной от тепла одинокой девочки, для которой оно исходя из логики не имел</w:t>
+      </w:r>
+      <w:r>
+        <w:rPr>
+          <w:lang w:val="ru-RU"/>
+        </w:rPr>
+        <w:t>о</w:t>
+      </w:r>
+      <w:r>
+        <w:rPr>
+          <w:lang w:val="ru-RU"/>
+        </w:rPr>
+        <w:t xml:space="preserve"> практической практики.</w:t>
+      </w:r>
+    </w:p>
+    <w:p>
+      <w:pPr>
+        <w:rPr>
+          <w:lang w:val="ru-RU"/>
+        </w:rPr>
+      </w:pPr>
+      <w:r>
+        <w:rPr>
+          <w:lang w:val="ru-RU"/>
+        </w:rPr>
+        <w:t xml:space="preserve">Большую часть времени пока она не закончила </w:t>
+      </w:r>
+      <w:r>
+        <w:rPr>
+          <w:lang w:val="ru-RU"/>
+        </w:rPr>
+        <w:t>университет, она проводила на полигонах, тестиру</w:t>
+      </w:r>
+      <w:r>
+        <w:rPr>
+          <w:lang w:val="ru-RU"/>
+        </w:rPr>
+        <w:t>я</w:t>
+      </w:r>
+      <w:r>
+        <w:rPr>
+          <w:lang w:val="ru-RU"/>
+        </w:rPr>
+        <w:t xml:space="preserve"> оружие из коллекции отца</w:t>
+      </w:r>
+      <w:r>
+        <w:rPr>
+          <w:lang w:val="ru-RU"/>
+        </w:rPr>
+        <w:t xml:space="preserve"> и арендуя </w:t>
+      </w:r>
+      <w:r>
+        <w:rPr>
+          <w:lang w:val="ru-RU"/>
+        </w:rPr>
+        <w:t>модели,</w:t>
+      </w:r>
+      <w:r>
+        <w:rPr>
+          <w:lang w:val="ru-RU"/>
+        </w:rPr>
+        <w:t xml:space="preserve"> предложенные на полигоне.</w:t>
+      </w:r>
+    </w:p>
+    <w:p>
+      <w:pPr>
+        <w:rPr>
+          <w:lang w:val="ru-RU"/>
+        </w:rPr>
+      </w:pPr>
+      <w:r>
+        <w:rPr>
+          <w:lang w:val="ru-RU"/>
+        </w:rPr>
+        <w:t xml:space="preserve">С каждым днём её поведение становилось всё холоднее и безэмоциональнее, она чаще пропадала из дома, и всё более </w:t>
+      </w:r>
+      <w:proofErr w:type="spellStart"/>
+      <w:r>
+        <w:rPr>
+          <w:lang w:val="ru-RU"/>
+        </w:rPr>
+        <w:t>о</w:t>
+      </w:r>
+      <w:r>
+        <w:rPr>
+          <w:lang w:val="ru-RU"/>
+        </w:rPr>
+        <w:t>треч</w:t>
+      </w:r>
+      <w:r>
+        <w:rPr>
+          <w:lang w:val="ru-RU"/>
+        </w:rPr>
+        <w:t>ённо</w:t>
+      </w:r>
+      <w:proofErr w:type="spellEnd"/>
+      <w:r>
+        <w:rPr>
+          <w:lang w:val="ru-RU"/>
+        </w:rPr>
+        <w:t xml:space="preserve"> вела себя на публике. Как будто</w:t>
+      </w:r>
+      <w:r>
+        <w:rPr>
+          <w:lang w:val="ru-RU"/>
+        </w:rPr>
+        <w:t xml:space="preserve"> постоянно думала о чём-то своём, и углублялась всё глубже и глубже в свои мысли, забывая о том, где находилась, и что делала. </w:t>
+      </w:r>
+    </w:p>
+    <w:p>
+      <w:pPr>
+        <w:rPr>
+          <w:lang w:val="ru-RU"/>
+        </w:rPr>
+      </w:pPr>
+      <w:r>
+        <w:rPr>
+          <w:lang w:val="ru-RU"/>
+        </w:rPr>
+        <w:t>Её поведение никто не мог объяснить. Куда она пропадала никто не знал. Что с ней случилось неизвестно. И почему</w:t>
+      </w:r>
+      <w:r>
+        <w:rPr>
+          <w:lang w:val="ru-RU"/>
+        </w:rPr>
+        <w:t>,</w:t>
+      </w:r>
+      <w:r>
+        <w:rPr>
+          <w:lang w:val="ru-RU"/>
+        </w:rPr>
+        <w:t xml:space="preserve"> пусть и холодная, но идеальная девочка, вдруг стала отрекаться от общества и </w:t>
+      </w:r>
+      <w:r>
+        <w:rPr>
+          <w:lang w:val="ru-RU"/>
+        </w:rPr>
+        <w:t>обезличиваться</w:t>
+      </w:r>
+      <w:r>
+        <w:rPr>
+          <w:lang w:val="ru-RU"/>
+        </w:rPr>
+        <w:t xml:space="preserve">, могла </w:t>
+      </w:r>
+      <w:r>
+        <w:rPr>
+          <w:lang w:val="ru-RU"/>
+        </w:rPr>
+        <w:t>сказать, наверное,</w:t>
+      </w:r>
+      <w:r>
+        <w:rPr>
+          <w:lang w:val="ru-RU"/>
+        </w:rPr>
+        <w:t xml:space="preserve"> только она сама.</w:t>
+      </w:r>
+    </w:p>
+    <w:p>
+      <w:pPr>
+        <w:rPr>
+          <w:lang w:val="ru-RU"/>
+        </w:rPr>
+      </w:pPr>
+      <w:r>
+        <w:rPr>
+          <w:lang w:val="ru-RU"/>
+        </w:rPr>
+        <w:t xml:space="preserve">Такие изменения </w:t>
+      </w:r>
+      <w:r>
+        <w:rPr>
+          <w:lang w:val="ru-RU"/>
+        </w:rPr>
+        <w:t>никогда не происходят просто так, но окружающим оставалось только медленно наблюдать как с каждым днём она становилась всё дальше от семьи, публики и немногочисленных друзей.</w:t>
+      </w:r>
+    </w:p>
+    <w:p>
+      <w:pPr>
+        <w:rPr>
+          <w:lang w:val="ru-RU"/>
+        </w:rPr>
+      </w:pPr>
+      <w:r>
+        <w:rPr>
+          <w:lang w:val="ru-RU"/>
+        </w:rPr>
+        <w:t xml:space="preserve">Некоторые связывали её пропажи с появлением других странных персонажей в других сферах, в которых она ранее не появлялась. Прекрасным примером мог стать игрок в </w:t>
+      </w:r>
+      <w:proofErr w:type="spellStart"/>
+      <w:r>
+        <w:rPr>
+          <w:lang w:val="ru-RU"/>
+        </w:rPr>
+        <w:t>страйкболл</w:t>
+      </w:r>
+      <w:proofErr w:type="spellEnd"/>
+      <w:r>
+        <w:rPr>
+          <w:lang w:val="ru-RU"/>
+        </w:rPr>
+        <w:t>, который появлялся на полигонах исключительно в черной экипировке</w:t>
+      </w:r>
+      <w:r>
+        <w:rPr>
+          <w:lang w:val="ru-RU"/>
+        </w:rPr>
+        <w:t>. Быстрый, угро</w:t>
+      </w:r>
+      <w:r>
+        <w:rPr>
+          <w:lang w:val="ru-RU"/>
+        </w:rPr>
+        <w:t>ж</w:t>
+      </w:r>
+      <w:r>
+        <w:rPr>
+          <w:lang w:val="ru-RU"/>
+        </w:rPr>
+        <w:t xml:space="preserve">ающий и непредсказуемый, он никогда не группировался с другими игроками, что в целом было </w:t>
+      </w:r>
+      <w:r>
+        <w:rPr>
+          <w:lang w:val="ru-RU"/>
+        </w:rPr>
+        <w:lastRenderedPageBreak/>
+        <w:t xml:space="preserve">характерно для Сони. </w:t>
+      </w:r>
+      <w:r>
+        <w:rPr>
+          <w:lang w:val="ru-RU"/>
+        </w:rPr>
+        <w:t xml:space="preserve">Другие рассказывали легенды про некого то ли вора, то ли хакера, то ли наёмного убийцу, который был подозрительно похож на Соню, несмотря на то </w:t>
+      </w:r>
+      <w:r>
+        <w:rPr>
+          <w:lang w:val="ru-RU"/>
+        </w:rPr>
+        <w:t>что,</w:t>
+      </w:r>
+      <w:r>
+        <w:rPr>
+          <w:lang w:val="ru-RU"/>
+        </w:rPr>
+        <w:t xml:space="preserve"> как и загадочный игрок в черном снаряжении, он постоянно носил маску, скрывающую черты лица</w:t>
+      </w:r>
+      <w:r>
+        <w:rPr>
+          <w:lang w:val="ru-RU"/>
+        </w:rPr>
+        <w:t>.</w:t>
+      </w:r>
+    </w:p>
+    <w:p>
+      <w:pPr>
+        <w:rPr>
+          <w:lang w:val="ru-RU"/>
+        </w:rPr>
+      </w:pPr>
+      <w:r>
+        <w:rPr>
+          <w:lang w:val="ru-RU"/>
+        </w:rPr>
+        <w:t>Естественно, это были только слухи. Никто не осмеливался по-настоящему приписать хотя бы одного из новых загадочных персонажей Соне. Кто-то ставил на её популярность, а кто-то на характер и статус.</w:t>
+      </w:r>
+      <w:r>
+        <w:rPr>
+          <w:lang w:val="ru-RU"/>
+        </w:rPr>
+        <w:t xml:space="preserve"> </w:t>
+      </w:r>
+      <w:r>
+        <w:rPr>
+          <w:lang w:val="ru-RU"/>
+        </w:rPr>
+        <w:t xml:space="preserve">Но кем она была на самом деле… </w:t>
+      </w:r>
+    </w:p>
+    <w:p>
+      <w:pPr>
+        <w:rPr>
+          <w:lang w:val="ru-RU"/>
+        </w:rPr>
+      </w:pPr>
+      <w:r>
+        <w:rPr>
+          <w:lang w:val="ru-RU"/>
+        </w:rPr>
+        <w:t>Увы никто не догадывался. По крайней мере до того дня, пока она сама не оступилась.</w:t>
+      </w:r>
+    </w:p>
+    <w:p>
+      <w:pPr>
+        <w:rPr>
+          <w:lang w:val="ru-RU"/>
+        </w:rPr>
+      </w:pPr>
+      <w:r>
+        <w:rPr>
+          <w:lang w:val="ru-RU"/>
+        </w:rPr>
+        <w:t xml:space="preserve">На тот день на её руках уже была кровь многих людей, порой невиновных, а порой и </w:t>
+      </w:r>
+      <w:r>
+        <w:rPr>
+          <w:lang w:val="ru-RU"/>
+        </w:rPr>
+        <w:t>тех,</w:t>
+      </w:r>
+      <w:r>
+        <w:rPr>
+          <w:lang w:val="ru-RU"/>
+        </w:rPr>
+        <w:t xml:space="preserve"> кто правда заслужил то, что она с ними сделала. Её новая цель, тем не менее, точно заслужила смерть, по крайней мере от её руки. </w:t>
+      </w:r>
+      <w:r>
+        <w:rPr>
+          <w:lang w:val="ru-RU"/>
+        </w:rPr>
+        <w:t>Не трудно было догадаться что речь шла о её отце, о том, по чьей вине она и стала такой. Холодной, безжалостной, одинокой…</w:t>
+      </w:r>
+    </w:p>
+    <w:p>
+      <w:pPr>
+        <w:rPr>
+          <w:lang w:val="ru-RU"/>
+        </w:rPr>
+      </w:pPr>
+      <w:r>
+        <w:rPr>
+          <w:lang w:val="ru-RU"/>
+        </w:rPr>
+        <w:t>Труп одного из самых крупных монополистов человеческого</w:t>
+      </w:r>
+      <w:r>
+        <w:rPr>
+          <w:lang w:val="ru-RU"/>
+        </w:rPr>
+        <w:t xml:space="preserve"> видового</w:t>
+      </w:r>
+      <w:r>
+        <w:rPr>
+          <w:lang w:val="ru-RU"/>
+        </w:rPr>
+        <w:t xml:space="preserve"> объединения</w:t>
+      </w:r>
+      <w:r>
+        <w:rPr>
+          <w:lang w:val="ru-RU"/>
+        </w:rPr>
+        <w:t xml:space="preserve"> нашли уже утром, в своей комнате. Офицерам не составило труда узнать кто это сделал, ведь всё было до боли очевидно…</w:t>
+      </w:r>
+    </w:p>
+    <w:p>
+      <w:pPr>
+        <w:rPr>
+          <w:lang w:val="ru-RU"/>
+        </w:rPr>
+      </w:pPr>
+      <w:r>
+        <w:rPr>
+          <w:lang w:val="ru-RU"/>
+        </w:rPr>
+        <w:t xml:space="preserve">Когда сообщение о её розыске </w:t>
+      </w:r>
+      <w:r>
+        <w:rPr>
+          <w:lang w:val="ru-RU"/>
+        </w:rPr>
+        <w:t xml:space="preserve">пришло во все посты </w:t>
       </w:r>
       <w:proofErr w:type="gramStart"/>
       <w:r>
         <w:rPr>
           <w:lang w:val="ru-RU"/>
         </w:rPr>
-        <w:t>Казалось бы</w:t>
+        <w:t>системы</w:t>
       </w:r>
       <w:proofErr w:type="gramEnd"/>
       <w:r>
         <w:rPr>
           <w:lang w:val="ru-RU"/>
         </w:rPr>
-        <w:t xml:space="preserve"> увлечение которое по статистике приписывается исключительно одному гендеру внезапно нашло отклик в сердце изолированной от тепла одинокой девочки, для которой оно исходя из логики не имели практической практики. </w:t>
+        <w:t xml:space="preserve"> в которой она была зарегистрирована, она была уже далеко за её пределами. Цель – планета сингулярность.</w:t>
+      </w:r>
+    </w:p>
+    <w:p>
+      <w:pPr>
+        <w:rPr>
+          <w:lang w:val="ru-RU"/>
+        </w:rPr>
+      </w:pPr>
+      <w:r>
+        <w:rPr>
+          <w:lang w:val="ru-RU"/>
+        </w:rPr>
+        <w:t>На ней она планировала залечь на дно на какое-то время, а страховкой была огромная сумма, которую она получила за голову отца. Жаль что деньги ей там уже вряд ли пригодятся…</w:t>
+      </w:r>
+    </w:p>
+    <w:p>
+      <w:pPr>
+        <w:rPr>
+          <w:lang w:val="ru-RU"/>
+        </w:rPr>
+      </w:pPr>
+    </w:p>
+    <w:p>
+      <w:pPr>
+        <w:rPr>
+          <w:lang w:val="ru-RU"/>
+        </w:rPr>
+      </w:pPr>
+    </w:p>
+    <w:p>
+      <w:pPr>
+        <w:rPr>
+          <w:lang w:val="ru-RU"/>
+        </w:rPr>
+      </w:pPr>
+      <w:r>
+        <w:rPr>
+          <w:lang w:val="ru-RU"/>
+        </w:rPr>
+        <w:t xml:space="preserve"> </w:t>
+      </w:r>
+      <w:r>
+        <w:rPr>
+          <w:lang w:val="ru-RU"/>
+        </w:rPr>
+        <w:t xml:space="preserve"> </w:t>
       </w:r>
     </w:p>
     <w:p>

</xml_diff>